<commit_message>
neue anleitung und ENDE
</commit_message>
<xml_diff>
--- a/Studoverflow Installationsanleitung.docx
+++ b/Studoverflow Installationsanleitung.docx
@@ -55,7 +55,21 @@
           <w:sz w:val="28"/>
           <w:szCs w:val="28"/>
         </w:rPr>
-        <w:t xml:space="preserve"> des StudOverflow.zip</w:t>
+        <w:t xml:space="preserve"> des </w:t>
+      </w:r>
+      <w:r>
+        <w:rPr>
+          <w:sz w:val="28"/>
+          <w:szCs w:val="28"/>
+        </w:rPr>
+        <w:t>Projekt-SudOverflow-Flashes-Beck-Jaeckle</w:t>
+      </w:r>
+      <w:r>
+        <w:rPr>
+          <w:sz w:val="28"/>
+          <w:szCs w:val="28"/>
+        </w:rPr>
+        <w:t>.zip</w:t>
       </w:r>
     </w:p>
     <w:p>
@@ -347,14 +361,14 @@
           <w:sz w:val="28"/>
           <w:szCs w:val="28"/>
         </w:rPr>
-        <w:t>StudO</w:t>
-      </w:r>
-      <w:r>
-        <w:rPr>
-          <w:sz w:val="28"/>
-          <w:szCs w:val="28"/>
-        </w:rPr>
-        <w:t>verflow.zip</w:t>
+        <w:t>Projekt-SudOverflow-Flashes-Beck-Jaeckle</w:t>
+      </w:r>
+      <w:r>
+        <w:rPr>
+          <w:sz w:val="28"/>
+          <w:szCs w:val="28"/>
+        </w:rPr>
+        <w:t>.zip</w:t>
       </w:r>
     </w:p>
     <w:p>
@@ -389,7 +403,30 @@
           <w:sz w:val="28"/>
           <w:szCs w:val="28"/>
         </w:rPr>
-        <w:t>opieren der Dateien nach</w:t>
+        <w:t>opieren der Dateien</w:t>
+      </w:r>
+      <w:r>
+        <w:rPr>
+          <w:sz w:val="28"/>
+          <w:szCs w:val="28"/>
+        </w:rPr>
+        <w:t xml:space="preserve"> im </w:t>
+      </w:r>
+      <w:proofErr w:type="spellStart"/>
+      <w:r>
+        <w:rPr>
+          <w:sz w:val="28"/>
+          <w:szCs w:val="28"/>
+        </w:rPr>
+        <w:t>zip</w:t>
+      </w:r>
+      <w:proofErr w:type="spellEnd"/>
+      <w:r>
+        <w:rPr>
+          <w:sz w:val="28"/>
+          <w:szCs w:val="28"/>
+        </w:rPr>
+        <w:t xml:space="preserve"> nach</w:t>
       </w:r>
       <w:r>
         <w:rPr>
@@ -1377,14 +1414,7 @@
           <w:sz w:val="28"/>
           <w:szCs w:val="28"/>
         </w:rPr>
-        <w:t xml:space="preserve">Email: </w:t>
-      </w:r>
-      <w:r>
-        <w:rPr>
-          <w:sz w:val="28"/>
-          <w:szCs w:val="28"/>
-        </w:rPr>
-        <w:t xml:space="preserve"> </w:t>
+        <w:t xml:space="preserve">Email:  </w:t>
       </w:r>
       <w:hyperlink r:id="rId9" w:history="1">
         <w:r>
@@ -1434,14 +1464,6 @@
           <w:szCs w:val="28"/>
         </w:rPr>
       </w:pPr>
-    </w:p>
-    <w:p>
-      <w:pPr>
-        <w:rPr>
-          <w:sz w:val="28"/>
-          <w:szCs w:val="28"/>
-        </w:rPr>
-      </w:pPr>
       <w:r>
         <w:rPr>
           <w:b/>
@@ -1475,7 +1497,14 @@
           <w:sz w:val="28"/>
           <w:szCs w:val="28"/>
         </w:rPr>
-        <w:t>Kann in Profilen anderen Usern Rechte verteilen</w:t>
+        <w:t>Kann in Profilen anderer User</w:t>
+      </w:r>
+      <w:r>
+        <w:rPr>
+          <w:sz w:val="28"/>
+          <w:szCs w:val="28"/>
+        </w:rPr>
+        <w:t xml:space="preserve"> Rechte verteilen</w:t>
       </w:r>
       <w:r>
         <w:rPr>
@@ -1529,7 +1558,7 @@
           <w:sz w:val="28"/>
           <w:szCs w:val="28"/>
         </w:rPr>
-        <w:t>kann Fragen/Antworten verpassen</w:t>
+        <w:t>Fragen/Antworten verpassen</w:t>
       </w:r>
       <w:r>
         <w:rPr>
@@ -1556,7 +1585,14 @@
           <w:sz w:val="28"/>
           <w:szCs w:val="28"/>
         </w:rPr>
-        <w:t>kann Editieren.</w:t>
+        <w:t>K</w:t>
+      </w:r>
+      <w:r>
+        <w:rPr>
+          <w:sz w:val="28"/>
+          <w:szCs w:val="28"/>
+        </w:rPr>
+        <w:t>ann Editieren.</w:t>
       </w:r>
     </w:p>
     <w:p>
@@ -1576,7 +1612,27 @@
           <w:sz w:val="28"/>
           <w:szCs w:val="28"/>
         </w:rPr>
-        <w:t>kann gegebene Antworten auf seine Frage positiv bewerten.</w:t>
+        <w:t>Antworten auf seine Frage positiv bewerten.</w:t>
+      </w:r>
+    </w:p>
+    <w:p>
+      <w:pPr>
+        <w:pStyle w:val="Listenabsatz"/>
+        <w:numPr>
+          <w:ilvl w:val="0"/>
+          <w:numId w:val="2"/>
+        </w:numPr>
+        <w:rPr>
+          <w:sz w:val="28"/>
+          <w:szCs w:val="28"/>
+        </w:rPr>
+      </w:pPr>
+      <w:r>
+        <w:rPr>
+          <w:sz w:val="28"/>
+          <w:szCs w:val="28"/>
+        </w:rPr>
+        <w:t>Eigenes Profil editieren</w:t>
       </w:r>
     </w:p>
     <w:p>
@@ -1673,14 +1729,6 @@
           <w:szCs w:val="28"/>
         </w:rPr>
       </w:pPr>
-    </w:p>
-    <w:p>
-      <w:pPr>
-        <w:rPr>
-          <w:sz w:val="28"/>
-          <w:szCs w:val="28"/>
-        </w:rPr>
-      </w:pPr>
       <w:r>
         <w:rPr>
           <w:b/>
@@ -1714,14 +1762,7 @@
           <w:sz w:val="28"/>
           <w:szCs w:val="28"/>
         </w:rPr>
-        <w:t>Kann Beiträge von allen Usern</w:t>
-      </w:r>
-      <w:r>
-        <w:rPr>
-          <w:sz w:val="28"/>
-          <w:szCs w:val="28"/>
-        </w:rPr>
-        <w:t xml:space="preserve"> entfernen.</w:t>
+        <w:t>Kann Beiträge von allen Usern entfernen.</w:t>
       </w:r>
     </w:p>
     <w:p>
@@ -1741,14 +1782,14 @@
           <w:sz w:val="28"/>
           <w:szCs w:val="28"/>
         </w:rPr>
-        <w:t>kann Fragen/Antworten verpassen</w:t>
-      </w:r>
-      <w:r>
-        <w:rPr>
-          <w:sz w:val="28"/>
-          <w:szCs w:val="28"/>
-        </w:rPr>
-        <w:t>.</w:t>
+        <w:t>K</w:t>
+      </w:r>
+      <w:r>
+        <w:rPr>
+          <w:sz w:val="28"/>
+          <w:szCs w:val="28"/>
+        </w:rPr>
+        <w:t>ann Fragen/Antworten verpassen.</w:t>
       </w:r>
     </w:p>
     <w:p>
@@ -1768,28 +1809,28 @@
           <w:sz w:val="28"/>
           <w:szCs w:val="28"/>
         </w:rPr>
-        <w:t>kann</w:t>
-      </w:r>
-      <w:r>
-        <w:rPr>
-          <w:sz w:val="28"/>
-          <w:szCs w:val="28"/>
-        </w:rPr>
-        <w:t xml:space="preserve"> seine Beiträge</w:t>
-      </w:r>
-      <w:r>
-        <w:rPr>
-          <w:sz w:val="28"/>
-          <w:szCs w:val="28"/>
-        </w:rPr>
-        <w:t xml:space="preserve"> Editieren</w:t>
-      </w:r>
-      <w:r>
-        <w:rPr>
-          <w:sz w:val="28"/>
-          <w:szCs w:val="28"/>
-        </w:rPr>
-        <w:t>.</w:t>
+        <w:t>E</w:t>
+      </w:r>
+      <w:r>
+        <w:rPr>
+          <w:sz w:val="28"/>
+          <w:szCs w:val="28"/>
+        </w:rPr>
+        <w:t>i</w:t>
+      </w:r>
+      <w:r>
+        <w:rPr>
+          <w:sz w:val="28"/>
+          <w:szCs w:val="28"/>
+        </w:rPr>
+        <w:t>ge</w:t>
+      </w:r>
+      <w:r>
+        <w:rPr>
+          <w:sz w:val="28"/>
+          <w:szCs w:val="28"/>
+        </w:rPr>
+        <w:t>ne Beiträge Editieren.</w:t>
       </w:r>
     </w:p>
     <w:p>
@@ -1809,14 +1850,27 @@
           <w:sz w:val="28"/>
           <w:szCs w:val="28"/>
         </w:rPr>
-        <w:t>kann gegebene Antworten auf seine Frage positiv bewerten</w:t>
-      </w:r>
-      <w:r>
-        <w:rPr>
-          <w:sz w:val="28"/>
-          <w:szCs w:val="28"/>
-        </w:rPr>
-        <w:t>.</w:t>
+        <w:t>Antworten auf seine Frage positiv bewerten.</w:t>
+      </w:r>
+    </w:p>
+    <w:p>
+      <w:pPr>
+        <w:pStyle w:val="Listenabsatz"/>
+        <w:numPr>
+          <w:ilvl w:val="0"/>
+          <w:numId w:val="2"/>
+        </w:numPr>
+        <w:rPr>
+          <w:sz w:val="28"/>
+          <w:szCs w:val="28"/>
+        </w:rPr>
+      </w:pPr>
+      <w:r>
+        <w:rPr>
+          <w:sz w:val="28"/>
+          <w:szCs w:val="28"/>
+        </w:rPr>
+        <w:t>Eigenes Profil editieren</w:t>
       </w:r>
     </w:p>
     <w:p>
@@ -1896,14 +1950,6 @@
           <w:szCs w:val="28"/>
         </w:rPr>
       </w:pPr>
-    </w:p>
-    <w:p>
-      <w:pPr>
-        <w:rPr>
-          <w:sz w:val="28"/>
-          <w:szCs w:val="28"/>
-        </w:rPr>
-      </w:pPr>
       <w:r>
         <w:rPr>
           <w:b/>
@@ -1918,9 +1964,90 @@
           <w:szCs w:val="28"/>
         </w:rPr>
         <w:t>:</w:t>
+      </w:r>
+    </w:p>
+    <w:p>
+      <w:pPr>
+        <w:pStyle w:val="Listenabsatz"/>
+        <w:numPr>
+          <w:ilvl w:val="0"/>
+          <w:numId w:val="2"/>
+        </w:numPr>
+        <w:rPr>
+          <w:sz w:val="28"/>
+          <w:szCs w:val="28"/>
+        </w:rPr>
+      </w:pPr>
+      <w:r>
+        <w:rPr>
+          <w:sz w:val="28"/>
+          <w:szCs w:val="28"/>
+        </w:rPr>
+        <w:t>K</w:t>
+      </w:r>
+      <w:r>
+        <w:rPr>
+          <w:sz w:val="28"/>
+          <w:szCs w:val="28"/>
+        </w:rPr>
+        <w:t>ann Fragen/Antworten verpassen.</w:t>
+      </w:r>
+    </w:p>
+    <w:p>
+      <w:pPr>
+        <w:pStyle w:val="Listenabsatz"/>
+        <w:numPr>
+          <w:ilvl w:val="0"/>
+          <w:numId w:val="2"/>
+        </w:numPr>
+        <w:rPr>
+          <w:sz w:val="28"/>
+          <w:szCs w:val="28"/>
+        </w:rPr>
+      </w:pPr>
+      <w:r>
+        <w:rPr>
+          <w:sz w:val="28"/>
+          <w:szCs w:val="28"/>
+        </w:rPr>
+        <w:t>eigene</w:t>
+      </w:r>
+      <w:r>
+        <w:rPr>
+          <w:sz w:val="28"/>
+          <w:szCs w:val="28"/>
+        </w:rPr>
+        <w:t xml:space="preserve"> Beiträge Editieren.</w:t>
+      </w:r>
+    </w:p>
+    <w:p>
+      <w:pPr>
+        <w:pStyle w:val="Listenabsatz"/>
+        <w:numPr>
+          <w:ilvl w:val="0"/>
+          <w:numId w:val="2"/>
+        </w:numPr>
+        <w:rPr>
+          <w:sz w:val="28"/>
+          <w:szCs w:val="28"/>
+        </w:rPr>
+      </w:pPr>
+      <w:r>
+        <w:rPr>
+          <w:sz w:val="28"/>
+          <w:szCs w:val="28"/>
+        </w:rPr>
+        <w:t xml:space="preserve">Antworten auf seine Frage positiv </w:t>
       </w:r>
       <w:bookmarkStart w:id="0" w:name="_GoBack"/>
       <w:bookmarkEnd w:id="0"/>
+      <w:r>
+        <w:rPr>
+          <w:sz w:val="28"/>
+          <w:szCs w:val="28"/>
+        </w:rPr>
+        <w:t>bewerten.</w:t>
+      </w:r>
     </w:p>
     <w:p>
       <w:pPr>
@@ -1939,14 +2066,14 @@
           <w:sz w:val="28"/>
           <w:szCs w:val="28"/>
         </w:rPr>
-        <w:t>kann Fragen/Antworten verpassen</w:t>
-      </w:r>
-      <w:r>
-        <w:rPr>
-          <w:sz w:val="28"/>
-          <w:szCs w:val="28"/>
-        </w:rPr>
-        <w:t>.</w:t>
+        <w:t>K</w:t>
+      </w:r>
+      <w:r>
+        <w:rPr>
+          <w:sz w:val="28"/>
+          <w:szCs w:val="28"/>
+        </w:rPr>
+        <w:t>ann seine Beiträge löschen.</w:t>
       </w:r>
     </w:p>
     <w:p>
@@ -1966,28 +2093,7 @@
           <w:sz w:val="28"/>
           <w:szCs w:val="28"/>
         </w:rPr>
-        <w:t>kann</w:t>
-      </w:r>
-      <w:r>
-        <w:rPr>
-          <w:sz w:val="28"/>
-          <w:szCs w:val="28"/>
-        </w:rPr>
-        <w:t xml:space="preserve"> seine Beiträge</w:t>
-      </w:r>
-      <w:r>
-        <w:rPr>
-          <w:sz w:val="28"/>
-          <w:szCs w:val="28"/>
-        </w:rPr>
-        <w:t xml:space="preserve"> Editieren</w:t>
-      </w:r>
-      <w:r>
-        <w:rPr>
-          <w:sz w:val="28"/>
-          <w:szCs w:val="28"/>
-        </w:rPr>
-        <w:t>.</w:t>
+        <w:t>Fragen/Antworten melden.</w:t>
       </w:r>
     </w:p>
     <w:p>
@@ -2007,54 +2113,7 @@
           <w:sz w:val="28"/>
           <w:szCs w:val="28"/>
         </w:rPr>
-        <w:t>kann gegebene Antworten auf seine Frage positiv bewerten</w:t>
-      </w:r>
-      <w:r>
-        <w:rPr>
-          <w:sz w:val="28"/>
-          <w:szCs w:val="28"/>
-        </w:rPr>
-        <w:t>.</w:t>
-      </w:r>
-    </w:p>
-    <w:p>
-      <w:pPr>
-        <w:pStyle w:val="Listenabsatz"/>
-        <w:numPr>
-          <w:ilvl w:val="0"/>
-          <w:numId w:val="2"/>
-        </w:numPr>
-        <w:rPr>
-          <w:sz w:val="28"/>
-          <w:szCs w:val="28"/>
-        </w:rPr>
-      </w:pPr>
-      <w:r>
-        <w:rPr>
-          <w:sz w:val="28"/>
-          <w:szCs w:val="28"/>
-        </w:rPr>
-        <w:t>kann seine Beiträge löschen.</w:t>
-      </w:r>
-    </w:p>
-    <w:p>
-      <w:pPr>
-        <w:pStyle w:val="Listenabsatz"/>
-        <w:numPr>
-          <w:ilvl w:val="0"/>
-          <w:numId w:val="2"/>
-        </w:numPr>
-        <w:rPr>
-          <w:sz w:val="28"/>
-          <w:szCs w:val="28"/>
-        </w:rPr>
-      </w:pPr>
-      <w:r>
-        <w:rPr>
-          <w:sz w:val="28"/>
-          <w:szCs w:val="28"/>
-        </w:rPr>
-        <w:t>Kann Fragen/Antworten melden.</w:t>
+        <w:t>Eigenes Profil editieren</w:t>
       </w:r>
     </w:p>
     <w:p>

</xml_diff>